<commit_message>
error analysis and perf vs num samples
Adding analysis code to perform error analysis and examine performance
vs. number of samples.
</commit_message>
<xml_diff>
--- a/paper/Biswas_et_al_2016_submission/TODO_Reviews.docx
+++ b/paper/Biswas_et_al_2016_submission/TODO_Reviews.docx
@@ -74,7 +74,13 @@
           <w:rFonts w:ascii="Arial" w:hAnsi="Arial" w:cs="Arial"/>
         </w:rPr>
         <w:tab/>
-        <w:t xml:space="preserve">- Compare to </w:t>
+        <w:t xml:space="preserve">a. </w:t>
+      </w:r>
+      <w:r>
+        <w:rPr>
+          <w:rFonts w:ascii="Arial" w:hAnsi="Arial" w:cs="Arial"/>
+        </w:rPr>
+        <w:t xml:space="preserve">Compare to </w:t>
       </w:r>
       <w:proofErr w:type="spellStart"/>
       <w:r>
@@ -95,14 +101,23 @@
       <w:pPr>
         <w:rPr>
           <w:rFonts w:ascii="Arial" w:hAnsi="Arial" w:cs="Arial"/>
-        </w:rPr>
-      </w:pPr>
-      <w:r>
-        <w:rPr>
-          <w:rFonts w:ascii="Arial" w:hAnsi="Arial" w:cs="Arial"/>
+          <w:color w:val="FF0000"/>
+        </w:rPr>
+      </w:pPr>
+      <w:r>
+        <w:rPr>
+          <w:rFonts w:ascii="Arial" w:hAnsi="Arial" w:cs="Arial"/>
+          <w:color w:val="FF0000"/>
         </w:rPr>
         <w:tab/>
-        <w:t xml:space="preserve">- Prediction accuracy vs. gene abundance. </w:t>
+        <w:t xml:space="preserve">b. </w:t>
+      </w:r>
+      <w:r>
+        <w:rPr>
+          <w:rFonts w:ascii="Arial" w:hAnsi="Arial" w:cs="Arial"/>
+          <w:color w:val="FF0000"/>
+        </w:rPr>
+        <w:t xml:space="preserve">Prediction accuracy vs. gene abundance. </w:t>
       </w:r>
     </w:p>
     <w:p>
@@ -143,32 +158,51 @@
       <w:pPr>
         <w:rPr>
           <w:rFonts w:ascii="Arial" w:hAnsi="Arial" w:cs="Arial"/>
-        </w:rPr>
-      </w:pPr>
-      <w:r>
-        <w:rPr>
-          <w:rFonts w:ascii="Arial" w:hAnsi="Arial" w:cs="Arial"/>
+          <w:color w:val="FF0000"/>
+        </w:rPr>
+      </w:pPr>
+      <w:r>
+        <w:rPr>
+          <w:rFonts w:ascii="Arial" w:hAnsi="Arial" w:cs="Arial"/>
+          <w:color w:val="FF0000"/>
         </w:rPr>
         <w:tab/>
-        <w:t>- Impact of false positive gene sets and/or missing markers?</w:t>
-      </w:r>
-    </w:p>
-    <w:p>
-      <w:pPr>
-        <w:rPr>
-          <w:rFonts w:ascii="Arial" w:hAnsi="Arial" w:cs="Arial"/>
-        </w:rPr>
-      </w:pPr>
-      <w:r>
-        <w:rPr>
-          <w:rFonts w:ascii="Arial" w:hAnsi="Arial" w:cs="Arial"/>
+        <w:t xml:space="preserve">a. </w:t>
+      </w:r>
+      <w:r>
+        <w:rPr>
+          <w:rFonts w:ascii="Arial" w:hAnsi="Arial" w:cs="Arial"/>
+          <w:color w:val="FF0000"/>
+        </w:rPr>
+        <w:t>Impact of false positive gene sets and/or missing markers?</w:t>
+      </w:r>
+    </w:p>
+    <w:p>
+      <w:pPr>
+        <w:rPr>
+          <w:rFonts w:ascii="Arial" w:hAnsi="Arial" w:cs="Arial"/>
+          <w:color w:val="FF0000"/>
+        </w:rPr>
+      </w:pPr>
+      <w:r>
+        <w:rPr>
+          <w:rFonts w:ascii="Arial" w:hAnsi="Arial" w:cs="Arial"/>
+          <w:color w:val="FF0000"/>
         </w:rPr>
         <w:tab/>
-        <w:t>- Impact of program size, variance in training population, mean expression</w:t>
-      </w:r>
-      <w:r>
-        <w:rPr>
-          <w:rFonts w:ascii="Arial" w:hAnsi="Arial" w:cs="Arial"/>
+        <w:t xml:space="preserve">b. </w:t>
+      </w:r>
+      <w:r>
+        <w:rPr>
+          <w:rFonts w:ascii="Arial" w:hAnsi="Arial" w:cs="Arial"/>
+          <w:color w:val="FF0000"/>
+        </w:rPr>
+        <w:t>Impact of program size, variance in training population, mean expression</w:t>
+      </w:r>
+      <w:r>
+        <w:rPr>
+          <w:rFonts w:ascii="Arial" w:hAnsi="Arial" w:cs="Arial"/>
+          <w:color w:val="FF0000"/>
         </w:rPr>
         <w:t>?</w:t>
       </w:r>
@@ -177,14 +211,23 @@
       <w:pPr>
         <w:rPr>
           <w:rFonts w:ascii="Arial" w:hAnsi="Arial" w:cs="Arial"/>
-        </w:rPr>
-      </w:pPr>
-      <w:r>
-        <w:rPr>
-          <w:rFonts w:ascii="Arial" w:hAnsi="Arial" w:cs="Arial"/>
+          <w:color w:val="FF0000"/>
+        </w:rPr>
+      </w:pPr>
+      <w:r>
+        <w:rPr>
+          <w:rFonts w:ascii="Arial" w:hAnsi="Arial" w:cs="Arial"/>
+          <w:color w:val="FF0000"/>
         </w:rPr>
         <w:tab/>
-        <w:t>- Prediction accuracy of single genes vs. number of programs they’re in?</w:t>
+        <w:t xml:space="preserve">c. </w:t>
+      </w:r>
+      <w:r>
+        <w:rPr>
+          <w:rFonts w:ascii="Arial" w:hAnsi="Arial" w:cs="Arial"/>
+          <w:color w:val="FF0000"/>
+        </w:rPr>
+        <w:t>Prediction accuracy of single genes vs. number of programs they’re in?</w:t>
       </w:r>
     </w:p>
     <w:p>
@@ -218,23 +261,40 @@
           <w:rFonts w:ascii="Arial" w:hAnsi="Arial" w:cs="Arial"/>
         </w:rPr>
         <w:tab/>
-        <w:t>- Run time?</w:t>
-      </w:r>
-    </w:p>
-    <w:p>
-      <w:pPr>
-        <w:rPr>
-          <w:rFonts w:ascii="Arial" w:hAnsi="Arial" w:cs="Arial"/>
-        </w:rPr>
-      </w:pPr>
-      <w:r>
-        <w:rPr>
-          <w:rFonts w:ascii="Arial" w:hAnsi="Arial" w:cs="Arial"/>
+        <w:t xml:space="preserve">a. </w:t>
+      </w:r>
+      <w:r>
+        <w:rPr>
+          <w:rFonts w:ascii="Arial" w:hAnsi="Arial" w:cs="Arial"/>
+        </w:rPr>
+        <w:t>Run time?</w:t>
+      </w:r>
+    </w:p>
+    <w:p>
+      <w:pPr>
+        <w:rPr>
+          <w:rFonts w:ascii="Arial" w:hAnsi="Arial" w:cs="Arial"/>
+          <w:color w:val="FF0000"/>
+        </w:rPr>
+      </w:pPr>
+      <w:bookmarkStart w:id="0" w:name="_GoBack"/>
+      <w:r>
+        <w:rPr>
+          <w:rFonts w:ascii="Arial" w:hAnsi="Arial" w:cs="Arial"/>
+          <w:color w:val="FF0000"/>
         </w:rPr>
         <w:tab/>
-        <w:t>- Measure of confidence?</w:t>
-      </w:r>
-    </w:p>
+        <w:t xml:space="preserve">b. </w:t>
+      </w:r>
+      <w:r>
+        <w:rPr>
+          <w:rFonts w:ascii="Arial" w:hAnsi="Arial" w:cs="Arial"/>
+          <w:color w:val="FF0000"/>
+        </w:rPr>
+        <w:t>Measure of confidence?</w:t>
+      </w:r>
+    </w:p>
+    <w:bookmarkEnd w:id="0"/>
     <w:p>
       <w:pPr>
         <w:rPr>
@@ -266,7 +326,13 @@
           <w:rFonts w:ascii="Arial" w:hAnsi="Arial" w:cs="Arial"/>
         </w:rPr>
         <w:tab/>
-        <w:t>- Can we detect single/small number of gene changes?</w:t>
+        <w:t xml:space="preserve">c. </w:t>
+      </w:r>
+      <w:r>
+        <w:rPr>
+          <w:rFonts w:ascii="Arial" w:hAnsi="Arial" w:cs="Arial"/>
+        </w:rPr>
+        <w:t>Can we detect single/small number of gene changes?</w:t>
       </w:r>
     </w:p>
     <w:p>
@@ -365,11 +431,13 @@
       <w:pPr>
         <w:rPr>
           <w:rFonts w:ascii="Arial" w:hAnsi="Arial" w:cs="Arial"/>
-        </w:rPr>
-      </w:pPr>
-      <w:r>
-        <w:rPr>
-          <w:rFonts w:ascii="Arial" w:hAnsi="Arial" w:cs="Arial"/>
+          <w:color w:val="FF0000"/>
+        </w:rPr>
+      </w:pPr>
+      <w:r>
+        <w:rPr>
+          <w:rFonts w:ascii="Arial" w:hAnsi="Arial" w:cs="Arial"/>
+          <w:color w:val="FF0000"/>
         </w:rPr>
         <w:t xml:space="preserve">1. Robustness analysis of pathways like reviewer 1. </w:t>
       </w:r>
@@ -377,6 +445,7 @@
       <w:r>
         <w:rPr>
           <w:rFonts w:ascii="Arial" w:hAnsi="Arial" w:cs="Arial"/>
+          <w:color w:val="FF0000"/>
         </w:rPr>
         <w:t>Random pathway performance.</w:t>
       </w:r>
@@ -477,15 +546,207 @@
         </w:rPr>
         <w:t>None major.</w:t>
       </w:r>
-      <w:bookmarkStart w:id="0" w:name="_GoBack"/>
-      <w:bookmarkEnd w:id="0"/>
-    </w:p>
-    <w:p>
-      <w:pPr>
-        <w:rPr>
-          <w:rFonts w:ascii="Arial" w:hAnsi="Arial" w:cs="Arial"/>
-        </w:rPr>
-      </w:pPr>
+    </w:p>
+    <w:p>
+      <w:pPr>
+        <w:rPr>
+          <w:rFonts w:ascii="Arial" w:hAnsi="Arial" w:cs="Arial"/>
+        </w:rPr>
+      </w:pPr>
+    </w:p>
+    <w:p>
+      <w:pPr>
+        <w:rPr>
+          <w:rFonts w:ascii="Arial" w:hAnsi="Arial" w:cs="Arial"/>
+          <w:b/>
+        </w:rPr>
+      </w:pPr>
+      <w:proofErr w:type="spellStart"/>
+      <w:r>
+        <w:rPr>
+          <w:rFonts w:ascii="Arial" w:hAnsi="Arial" w:cs="Arial"/>
+          <w:b/>
+        </w:rPr>
+        <w:t>Expts</w:t>
+      </w:r>
+      <w:proofErr w:type="spellEnd"/>
+      <w:r>
+        <w:rPr>
+          <w:rFonts w:ascii="Arial" w:hAnsi="Arial" w:cs="Arial"/>
+          <w:b/>
+        </w:rPr>
+        <w:t xml:space="preserve"> to do</w:t>
+      </w:r>
+    </w:p>
+    <w:p>
+      <w:pPr>
+        <w:rPr>
+          <w:rFonts w:ascii="Arial" w:hAnsi="Arial" w:cs="Arial"/>
+          <w:b/>
+        </w:rPr>
+      </w:pPr>
+    </w:p>
+    <w:p>
+      <w:pPr>
+        <w:rPr>
+          <w:rFonts w:ascii="Arial" w:hAnsi="Arial" w:cs="Arial"/>
+        </w:rPr>
+      </w:pPr>
+      <w:proofErr w:type="spellStart"/>
+      <w:r>
+        <w:rPr>
+          <w:rFonts w:ascii="Arial" w:hAnsi="Arial" w:cs="Arial"/>
+          <w:b/>
+        </w:rPr>
+        <w:t>Expt</w:t>
+      </w:r>
+      <w:proofErr w:type="spellEnd"/>
+      <w:r>
+        <w:rPr>
+          <w:rFonts w:ascii="Arial" w:hAnsi="Arial" w:cs="Arial"/>
+          <w:b/>
+        </w:rPr>
+        <w:t xml:space="preserve"> 1:</w:t>
+      </w:r>
+      <w:r>
+        <w:rPr>
+          <w:rFonts w:ascii="Arial" w:hAnsi="Arial" w:cs="Arial"/>
+          <w:b/>
+        </w:rPr>
+        <w:t xml:space="preserve"> Increasingly random gene-sets</w:t>
+      </w:r>
+      <w:r>
+        <w:rPr>
+          <w:rFonts w:ascii="Arial" w:hAnsi="Arial" w:cs="Arial"/>
+          <w:b/>
+        </w:rPr>
+        <w:t xml:space="preserve"> - </w:t>
+      </w:r>
+      <w:r>
+        <w:rPr>
+          <w:rFonts w:ascii="Arial" w:hAnsi="Arial" w:cs="Arial"/>
+        </w:rPr>
+        <w:t xml:space="preserve">Take gene sets, randomly replace X% of the members in each set. Look at </w:t>
+      </w:r>
+      <w:proofErr w:type="spellStart"/>
+      <w:r>
+        <w:rPr>
+          <w:rFonts w:ascii="Arial" w:hAnsi="Arial" w:cs="Arial"/>
+        </w:rPr>
+        <w:t>avg</w:t>
+      </w:r>
+      <w:proofErr w:type="spellEnd"/>
+      <w:r>
+        <w:rPr>
+          <w:rFonts w:ascii="Arial" w:hAnsi="Arial" w:cs="Arial"/>
+        </w:rPr>
+        <w:t xml:space="preserve"> PCC </w:t>
+      </w:r>
+      <w:proofErr w:type="spellStart"/>
+      <w:r>
+        <w:rPr>
+          <w:rFonts w:ascii="Arial" w:hAnsi="Arial" w:cs="Arial"/>
+        </w:rPr>
+        <w:t>vs</w:t>
+      </w:r>
+      <w:proofErr w:type="spellEnd"/>
+      <w:r>
+        <w:rPr>
+          <w:rFonts w:ascii="Arial" w:hAnsi="Arial" w:cs="Arial"/>
+        </w:rPr>
+        <w:t xml:space="preserve"> % randomly replaced. This answers 1.2.a and 4.1. </w:t>
+      </w:r>
+    </w:p>
+    <w:p>
+      <w:pPr>
+        <w:rPr>
+          <w:rFonts w:ascii="Arial" w:hAnsi="Arial" w:cs="Arial"/>
+        </w:rPr>
+      </w:pPr>
+    </w:p>
+    <w:p>
+      <w:pPr>
+        <w:rPr>
+          <w:rFonts w:ascii="Arial" w:hAnsi="Arial" w:cs="Arial"/>
+        </w:rPr>
+      </w:pPr>
+      <w:proofErr w:type="spellStart"/>
+      <w:r>
+        <w:rPr>
+          <w:rFonts w:ascii="Arial" w:hAnsi="Arial" w:cs="Arial"/>
+          <w:b/>
+        </w:rPr>
+        <w:t>Expt</w:t>
+      </w:r>
+      <w:proofErr w:type="spellEnd"/>
+      <w:r>
+        <w:rPr>
+          <w:rFonts w:ascii="Arial" w:hAnsi="Arial" w:cs="Arial"/>
+          <w:b/>
+        </w:rPr>
+        <w:t xml:space="preserve"> 2: Error analysis - </w:t>
+      </w:r>
+      <w:r>
+        <w:rPr>
+          <w:rFonts w:ascii="Arial" w:hAnsi="Arial" w:cs="Arial"/>
+        </w:rPr>
+        <w:t xml:space="preserve">Predict prediction error as a function of gene/gene-set abundance, variance, </w:t>
+      </w:r>
+      <w:r>
+        <w:rPr>
+          <w:rFonts w:ascii="Arial" w:hAnsi="Arial" w:cs="Arial"/>
+        </w:rPr>
+        <w:t>number of gene-set’s they’re in. Answers 1.1.b and 1.2.b-c.</w:t>
+      </w:r>
+    </w:p>
+    <w:p>
+      <w:pPr>
+        <w:rPr>
+          <w:rFonts w:ascii="Arial" w:hAnsi="Arial" w:cs="Arial"/>
+        </w:rPr>
+      </w:pPr>
+    </w:p>
+    <w:p>
+      <w:pPr>
+        <w:rPr>
+          <w:rFonts w:ascii="Arial" w:hAnsi="Arial" w:cs="Arial"/>
+        </w:rPr>
+      </w:pPr>
+      <w:proofErr w:type="spellStart"/>
+      <w:r>
+        <w:rPr>
+          <w:rFonts w:ascii="Arial" w:hAnsi="Arial" w:cs="Arial"/>
+          <w:b/>
+        </w:rPr>
+        <w:t>Expt</w:t>
+      </w:r>
+      <w:proofErr w:type="spellEnd"/>
+      <w:r>
+        <w:rPr>
+          <w:rFonts w:ascii="Arial" w:hAnsi="Arial" w:cs="Arial"/>
+          <w:b/>
+        </w:rPr>
+        <w:t xml:space="preserve"> 3: Credible intervals - </w:t>
+      </w:r>
+      <w:r>
+        <w:rPr>
+          <w:rFonts w:ascii="Arial" w:hAnsi="Arial" w:cs="Arial"/>
+        </w:rPr>
+        <w:t>Build credible intervals and calculate how often measured abundance falls within CI in a cross validation setting. For a 95% CI it should fall within 95% of the time.</w:t>
+      </w:r>
+    </w:p>
+    <w:p>
+      <w:pPr>
+        <w:rPr>
+          <w:rFonts w:ascii="Arial" w:hAnsi="Arial" w:cs="Arial"/>
+        </w:rPr>
+      </w:pPr>
+      <w:r>
+        <w:rPr>
+          <w:rFonts w:ascii="Arial" w:hAnsi="Arial" w:cs="Arial"/>
+        </w:rPr>
+        <w:t xml:space="preserve"> </w:t>
+      </w:r>
     </w:p>
     <w:sectPr>
       <w:pgSz w:w="12240" w:h="15840"/>

</xml_diff>